<commit_message>
Added changes for TEEP_Annoucement_Meeting
</commit_message>
<xml_diff>
--- a/课程方案/XLP_Jan_2014_Intro.docx
+++ b/课程方案/XLP_Jan_2014_Intro.docx
@@ -233,7 +233,7 @@
           <w:noProof/>
           <w:sz w:val="21"/>
         </w:rPr>
-        <w:t>2013-12-29</w:t>
+        <w:t>2013-12-30</w:t>
       </w:r>
       <w:r>
         <w:rPr>
@@ -265,7 +265,7 @@
           <w:lang w:bidi="ar-SA"/>
         </w:rPr>
         <w:pict w14:anchorId="078F1F85">
-          <v:line id="Line 4" o:spid="_x0000_s1026" style="visibility:visible;mso-left-percent:-10001;mso-top-percent:-10001;mso-position-horizontal:absolute;mso-position-horizontal-relative:char;mso-position-vertical:absolute;mso-position-vertical-relative:line;mso-left-percent:-10001;mso-top-percent:-10001" from="106pt,269.3pt" to="538pt,269.3pt" o:gfxdata="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" strokecolor="red" strokeweight="4pt">
+          <v:line id="Line 4" o:spid="_x0000_s1026" style="visibility:visible;mso-left-percent:-10001;mso-top-percent:-10001;mso-position-horizontal:absolute;mso-position-horizontal-relative:char;mso-position-vertical:absolute;mso-position-vertical-relative:line;mso-left-percent:-10001;mso-top-percent:-10001" from="106pt,269.7pt" to="538pt,269.7pt" o:gfxdata="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" strokecolor="red" strokeweight="4pt">
             <v:stroke joinstyle="miter"/>
             <w10:wrap type="none"/>
             <w10:anchorlock/>
@@ -583,7 +583,7 @@
         </w:numPr>
         <w:spacing w:line="360" w:lineRule="auto"/>
         <w:rPr>
-          <w:rFonts w:ascii="SimHei" w:eastAsia="SimHei" w:hAnsi="SimHei" w:hint="eastAsia"/>
+          <w:rFonts w:ascii="SimHei" w:eastAsia="SimHei" w:hAnsi="SimHei"/>
           <w:b/>
           <w:color w:val="auto"/>
           <w:szCs w:val="32"/>
@@ -647,7 +647,7 @@
         </w:numPr>
         <w:spacing w:before="120" w:after="120" w:line="240" w:lineRule="auto"/>
         <w:rPr>
-          <w:rFonts w:asciiTheme="minorEastAsia" w:eastAsiaTheme="minorEastAsia" w:hAnsiTheme="minorEastAsia" w:hint="eastAsia"/>
+          <w:rFonts w:asciiTheme="minorEastAsia" w:eastAsiaTheme="minorEastAsia" w:hAnsiTheme="minorEastAsia"/>
           <w:sz w:val="21"/>
           <w:lang w:eastAsia="zh-CN"/>
         </w:rPr>
@@ -704,7 +704,7 @@
         </w:numPr>
         <w:spacing w:before="120" w:after="120" w:line="240" w:lineRule="auto"/>
         <w:rPr>
-          <w:rFonts w:asciiTheme="minorEastAsia" w:eastAsiaTheme="minorEastAsia" w:hAnsiTheme="minorEastAsia" w:hint="eastAsia"/>
+          <w:rFonts w:asciiTheme="minorEastAsia" w:eastAsiaTheme="minorEastAsia" w:hAnsiTheme="minorEastAsia"/>
           <w:sz w:val="21"/>
           <w:lang w:eastAsia="zh-CN"/>
         </w:rPr>
@@ -813,13 +813,23 @@
         <w:ind w:firstLineChars="200" w:firstLine="420"/>
         <w:jc w:val="left"/>
         <w:rPr>
+          <w:rFonts w:ascii="宋体" w:eastAsia="宋体" w:hAnsi="宋体" w:cs="宋体"/>
+          <w:color w:val="333333"/>
+          <w:sz w:val="21"/>
+          <w:szCs w:val="21"/>
+          <w:lang w:bidi="ar-SA"/>
+        </w:rPr>
+      </w:pPr>
+      <w:r>
+        <w:rPr>
           <w:rFonts w:ascii="宋体" w:eastAsia="宋体" w:hAnsi="宋体" w:cs="宋体" w:hint="eastAsia"/>
           <w:color w:val="333333"/>
           <w:sz w:val="21"/>
           <w:szCs w:val="21"/>
           <w:lang w:bidi="ar-SA"/>
         </w:rPr>
-      </w:pPr>
+        <w:t>在短时间内顺利完成高强度的学习活动，同时与不同学科、专业背景的同学共同完成</w:t>
+      </w:r>
       <w:r>
         <w:rPr>
           <w:rFonts w:ascii="宋体" w:eastAsia="宋体" w:hAnsi="宋体" w:cs="宋体" w:hint="eastAsia"/>
@@ -828,7 +838,37 @@
           <w:szCs w:val="21"/>
           <w:lang w:bidi="ar-SA"/>
         </w:rPr>
-        <w:t>在短时间内顺利完成高强度的学习活动，同时与不同学科、专业背景的同学共同完成挑战任务，课程参与者将依循分布式工作流系统开展各方面的活动。课程挑战方、任务方将通过建立在校内外多个备份的分布式数据库进行学习过程的内容管理与协作。参与者的</w:t>
+        <w:t>挑战任务，课程参与者将依循分布式工作流系统开展各方面的活动。</w:t>
+      </w:r>
+      <w:r>
+        <w:rPr>
+          <w:rFonts w:ascii="宋体" w:eastAsia="宋体" w:hAnsi="宋体" w:cs="宋体" w:hint="eastAsia"/>
+          <w:color w:val="333333"/>
+          <w:sz w:val="21"/>
+          <w:szCs w:val="21"/>
+          <w:lang w:bidi="ar-SA"/>
+        </w:rPr>
+        <w:t>挑战</w:t>
+      </w:r>
+      <w:r>
+        <w:rPr>
+          <w:rFonts w:ascii="宋体" w:eastAsia="宋体" w:hAnsi="宋体" w:cs="宋体" w:hint="eastAsia"/>
+          <w:color w:val="333333"/>
+          <w:sz w:val="21"/>
+          <w:szCs w:val="21"/>
+          <w:lang w:bidi="ar-SA"/>
+        </w:rPr>
+        <w:t>设计</w:t>
+      </w:r>
+      <w:r>
+        <w:rPr>
+          <w:rFonts w:ascii="宋体" w:eastAsia="宋体" w:hAnsi="宋体" w:cs="宋体" w:hint="eastAsia"/>
+          <w:color w:val="333333"/>
+          <w:sz w:val="21"/>
+          <w:szCs w:val="21"/>
+          <w:lang w:bidi="ar-SA"/>
+        </w:rPr>
+        <w:t>方、任务方将通过建立在校内外多个备份的分布式数据库进行学习过程的内容管理与协作。参与者的</w:t>
       </w:r>
       <w:r>
         <w:rPr>
@@ -882,7 +922,7 @@
         <w:ind w:firstLineChars="200" w:firstLine="420"/>
         <w:jc w:val="left"/>
         <w:rPr>
-          <w:rFonts w:ascii="Helvetica Neue" w:hAnsi="Helvetica Neue" w:cs="Times New Roman" w:hint="eastAsia"/>
+          <w:rFonts w:ascii="Helvetica Neue" w:hAnsi="Helvetica Neue" w:cs="Times New Roman"/>
           <w:color w:val="333333"/>
           <w:sz w:val="21"/>
           <w:szCs w:val="21"/>
@@ -926,7 +966,7 @@
         <w:ind w:firstLineChars="200" w:firstLine="420"/>
         <w:jc w:val="left"/>
         <w:rPr>
-          <w:rFonts w:ascii="Helvetica Neue" w:hAnsi="Helvetica Neue" w:cs="Times New Roman" w:hint="eastAsia"/>
+          <w:rFonts w:ascii="Helvetica Neue" w:hAnsi="Helvetica Neue" w:cs="Times New Roman"/>
           <w:color w:val="333333"/>
           <w:sz w:val="21"/>
           <w:szCs w:val="21"/>
@@ -974,13 +1014,43 @@
         <w:ind w:firstLineChars="200" w:firstLine="420"/>
         <w:jc w:val="left"/>
         <w:rPr>
+          <w:rFonts w:ascii="Helvetica Neue" w:hAnsi="Helvetica Neue" w:cs="Times New Roman"/>
+          <w:color w:val="333333"/>
+          <w:sz w:val="21"/>
+          <w:szCs w:val="21"/>
+          <w:lang w:eastAsia="zh-CN" w:bidi="ar-SA"/>
+        </w:rPr>
+      </w:pPr>
+      <w:r>
+        <w:rPr>
+          <w:rFonts w:ascii="Helvetica Neue" w:hAnsi="Helvetica Neue" w:cs="Times New Roman"/>
+          <w:color w:val="333333"/>
+          <w:sz w:val="21"/>
+          <w:szCs w:val="21"/>
+          <w:lang w:bidi="ar-SA"/>
+        </w:rPr>
+        <w:t>本学习活动</w:t>
+      </w:r>
+      <w:r>
+        <w:rPr>
+          <w:rFonts w:ascii="Helvetica Neue" w:hAnsi="Helvetica Neue" w:cs="Times New Roman"/>
+          <w:color w:val="333333"/>
+          <w:sz w:val="21"/>
+          <w:szCs w:val="21"/>
+          <w:lang w:bidi="ar-SA"/>
+        </w:rPr>
+        <w:t>的目的，在于让所有极限学习工作坊的参与者，在为期</w:t>
+      </w:r>
+      <w:r>
+        <w:rPr>
           <w:rFonts w:ascii="Helvetica Neue" w:hAnsi="Helvetica Neue" w:cs="Times New Roman" w:hint="eastAsia"/>
           <w:color w:val="333333"/>
           <w:sz w:val="21"/>
           <w:szCs w:val="21"/>
           <w:lang w:eastAsia="zh-CN" w:bidi="ar-SA"/>
         </w:rPr>
-      </w:pPr>
+        <w:t>四天</w:t>
+      </w:r>
       <w:r>
         <w:rPr>
           <w:rFonts w:ascii="Helvetica Neue" w:hAnsi="Helvetica Neue" w:cs="Times New Roman"/>
@@ -989,7 +1059,27 @@
           <w:szCs w:val="21"/>
           <w:lang w:bidi="ar-SA"/>
         </w:rPr>
-        <w:t>本学习活动的目的，在于让所有极限学习工作坊的参与者，在为期一周的密集学习活动之中，经由创造一个完整生产系统并组建创业公司的全过程，亲身体验在清华大学的挑战式学习与跨学科团队的合作性生活方式。</w:t>
+        <w:t>的密集学习活动之中，经由创造一个</w:t>
+      </w:r>
+      <w:r>
+        <w:rPr>
+          <w:rFonts w:ascii="Helvetica Neue" w:hAnsi="Helvetica Neue" w:cs="Times New Roman" w:hint="eastAsia"/>
+          <w:color w:val="333333"/>
+          <w:sz w:val="21"/>
+          <w:szCs w:val="21"/>
+          <w:lang w:eastAsia="zh-CN" w:bidi="ar-SA"/>
+        </w:rPr>
+        <w:t>“产品／服务”设计工作团队</w:t>
+      </w:r>
+      <w:r>
+        <w:rPr>
+          <w:rFonts w:ascii="Helvetica Neue" w:hAnsi="Helvetica Neue" w:cs="Times New Roman"/>
+          <w:color w:val="333333"/>
+          <w:sz w:val="21"/>
+          <w:szCs w:val="21"/>
+          <w:lang w:bidi="ar-SA"/>
+        </w:rPr>
+        <w:t>的全过程，亲身体验在清华大学的挑战式学习与跨学科团队的合作性生活方式。</w:t>
       </w:r>
     </w:p>
     <w:p>
@@ -998,7 +1088,7 @@
         <w:ind w:firstLineChars="200" w:firstLine="420"/>
         <w:jc w:val="left"/>
         <w:rPr>
-          <w:rFonts w:ascii="Helvetica Neue" w:hAnsi="Helvetica Neue" w:cs="Times New Roman" w:hint="eastAsia"/>
+          <w:rFonts w:ascii="Helvetica Neue" w:hAnsi="Helvetica Neue" w:cs="Times New Roman"/>
           <w:color w:val="333333"/>
           <w:sz w:val="21"/>
           <w:szCs w:val="21"/>
@@ -1091,6 +1181,7 @@
       <w:r>
         <w:rPr>
           <w:noProof/>
+          <w:lang w:bidi="ar-SA"/>
         </w:rPr>
         <w:drawing>
           <wp:inline distT="0" distB="0" distL="0" distR="0" wp14:anchorId="4735362E" wp14:editId="5F6C6FE1">
@@ -1202,7 +1293,7 @@
         </w:numPr>
         <w:spacing w:line="360" w:lineRule="auto"/>
         <w:rPr>
-          <w:rFonts w:ascii="SimHei" w:eastAsia="SimHei" w:hAnsi="SimHei" w:hint="eastAsia"/>
+          <w:rFonts w:ascii="SimHei" w:eastAsia="SimHei" w:hAnsi="SimHei"/>
           <w:b/>
           <w:color w:val="auto"/>
           <w:szCs w:val="32"/>
@@ -1263,7 +1354,7 @@
           <w:color w:val="333333"/>
           <w:sz w:val="21"/>
           <w:szCs w:val="21"/>
-          <w:lang w:bidi="ar-SA"/>
+          <w:lang w:eastAsia="zh-CN" w:bidi="ar-SA"/>
         </w:rPr>
       </w:pPr>
       <w:r>
@@ -1274,9 +1365,8 @@
           <w:szCs w:val="21"/>
           <w:lang w:bidi="ar-SA"/>
         </w:rPr>
-        <w:t>数字化科技已经渗透到生活中的每一个角落。</w:t>
-      </w:r>
-      <w:proofErr w:type="gramStart"/>
+        <w:t>基于</w:t>
+      </w:r>
       <w:r>
         <w:rPr>
           <w:rFonts w:ascii="Helvetica Neue" w:hAnsi="Helvetica Neue" w:cs="Times New Roman"/>
@@ -1285,7 +1375,7 @@
           <w:szCs w:val="21"/>
           <w:lang w:bidi="ar-SA"/>
         </w:rPr>
-        <w:t>社交媒体、在线课程、电子竞技、网上购物</w:t>
+        <w:t>2013</w:t>
       </w:r>
       <w:r>
         <w:rPr>
@@ -1295,7 +1385,7 @@
           <w:szCs w:val="21"/>
           <w:lang w:bidi="ar-SA"/>
         </w:rPr>
-        <w:t>……</w:t>
+        <w:t>年起的多次活动经验，从一月的南海无人岛建设项目，到暑期的可持续数字化国度的</w:t>
       </w:r>
       <w:r>
         <w:rPr>
@@ -1305,9 +1395,8 @@
           <w:szCs w:val="21"/>
           <w:lang w:bidi="ar-SA"/>
         </w:rPr>
-        <w:t>这些经过一条条网线接入我们生活的元素，在不断挤占本就宝贵的学习时间</w:t>
-      </w:r>
-      <w:proofErr w:type="gramEnd"/>
+        <w:t>Lego2Nano</w:t>
+      </w:r>
       <w:r>
         <w:rPr>
           <w:rFonts w:ascii="Helvetica Neue" w:hAnsi="Helvetica Neue" w:cs="Times New Roman"/>
@@ -1316,9 +1405,8 @@
           <w:szCs w:val="21"/>
           <w:lang w:bidi="ar-SA"/>
         </w:rPr>
-        <w:t>。华北之大，虽已容下千万张书桌，却难以留住一分一秒钻研学术的时间。</w:t>
-      </w:r>
-      <w:proofErr w:type="gramStart"/>
+        <w:t>产品开发，</w:t>
+      </w:r>
       <w:r>
         <w:rPr>
           <w:rFonts w:ascii="Helvetica Neue" w:hAnsi="Helvetica Neue" w:cs="Times New Roman"/>
@@ -1327,7 +1415,7 @@
           <w:szCs w:val="21"/>
           <w:lang w:bidi="ar-SA"/>
         </w:rPr>
-        <w:t>大学中的我们，似乎只拥有一间间宿舍、一张张试验台、一座座教学楼</w:t>
+        <w:t xml:space="preserve"> </w:t>
       </w:r>
       <w:r>
         <w:rPr>
@@ -1337,9 +1425,51 @@
           <w:szCs w:val="21"/>
           <w:lang w:bidi="ar-SA"/>
         </w:rPr>
-        <w:t>……</w:t>
-      </w:r>
-      <w:proofErr w:type="gramEnd"/>
+        <w:t>本次活动的主题，仍将延续可持续发展的概念，把前几次活动的技术与运营经验，传承到本次的活动内容。从参与者来考虑，任务方（四天的工作坊参与者），有半数是钱学森班的同学，另外有一半的同学来自全校各个不同的院系。为了体现跨学科的学习内容，我们将选择一个抽象的主题，留给学生足够的自由发展的空间，因此，我们把这一次工作坊的主题，命名为：</w:t>
+      </w:r>
+    </w:p>
+    <w:p>
+      <w:pPr>
+        <w:spacing w:after="135" w:line="330" w:lineRule="atLeast"/>
+        <w:jc w:val="center"/>
+        <w:rPr>
+          <w:rFonts w:ascii="Helvetica Neue" w:hAnsi="Helvetica Neue" w:cs="Times New Roman"/>
+          <w:color w:val="333333"/>
+          <w:sz w:val="21"/>
+          <w:szCs w:val="21"/>
+          <w:lang w:bidi="ar-SA"/>
+        </w:rPr>
+      </w:pPr>
+      <w:r>
+        <w:rPr>
+          <w:rFonts w:ascii="Helvetica Neue" w:hAnsi="Helvetica Neue" w:cs="Times New Roman"/>
+          <w:color w:val="333333"/>
+          <w:sz w:val="21"/>
+          <w:szCs w:val="21"/>
+          <w:lang w:bidi="ar-SA"/>
+        </w:rPr>
+        <w:t>“</w:t>
+      </w:r>
+      <w:r>
+        <w:rPr>
+          <w:rFonts w:ascii="Helvetica Neue" w:hAnsi="Helvetica Neue" w:cs="Times New Roman"/>
+          <w:color w:val="333333"/>
+          <w:sz w:val="21"/>
+          <w:szCs w:val="21"/>
+          <w:lang w:bidi="ar-SA"/>
+        </w:rPr>
+        <w:t>大数据时代下：我的空间我做主</w:t>
+      </w:r>
+      <w:r>
+        <w:rPr>
+          <w:rFonts w:ascii="Helvetica Neue" w:hAnsi="Helvetica Neue" w:cs="Times New Roman"/>
+          <w:color w:val="333333"/>
+          <w:sz w:val="21"/>
+          <w:szCs w:val="21"/>
+          <w:lang w:bidi="ar-SA"/>
+        </w:rPr>
+        <w:t>”</w:t>
+      </w:r>
     </w:p>
     <w:p>
       <w:pPr>
@@ -1347,134 +1477,7 @@
         <w:ind w:firstLineChars="200" w:firstLine="420"/>
         <w:jc w:val="left"/>
         <w:rPr>
-          <w:rFonts w:ascii="Helvetica Neue" w:hAnsi="Helvetica Neue" w:cs="Times New Roman" w:hint="eastAsia"/>
-          <w:color w:val="333333"/>
-          <w:sz w:val="21"/>
-          <w:szCs w:val="21"/>
-          <w:lang w:eastAsia="zh-CN" w:bidi="ar-SA"/>
-        </w:rPr>
-      </w:pPr>
-      <w:r>
-        <w:rPr>
           <w:rFonts w:ascii="Helvetica Neue" w:hAnsi="Helvetica Neue" w:cs="Times New Roman"/>
-          <w:color w:val="333333"/>
-          <w:sz w:val="21"/>
-          <w:szCs w:val="21"/>
-          <w:lang w:bidi="ar-SA"/>
-        </w:rPr>
-        <w:t>基于</w:t>
-      </w:r>
-      <w:r>
-        <w:rPr>
-          <w:rFonts w:ascii="Helvetica Neue" w:hAnsi="Helvetica Neue" w:cs="Times New Roman"/>
-          <w:color w:val="333333"/>
-          <w:sz w:val="21"/>
-          <w:szCs w:val="21"/>
-          <w:lang w:bidi="ar-SA"/>
-        </w:rPr>
-        <w:t>2013</w:t>
-      </w:r>
-      <w:r>
-        <w:rPr>
-          <w:rFonts w:ascii="Helvetica Neue" w:hAnsi="Helvetica Neue" w:cs="Times New Roman"/>
-          <w:color w:val="333333"/>
-          <w:sz w:val="21"/>
-          <w:szCs w:val="21"/>
-          <w:lang w:bidi="ar-SA"/>
-        </w:rPr>
-        <w:t>年起的多次活动经验，从一月的南海无人岛建设项目，到暑期的可持续数字化国度的</w:t>
-      </w:r>
-      <w:r>
-        <w:rPr>
-          <w:rFonts w:ascii="Helvetica Neue" w:hAnsi="Helvetica Neue" w:cs="Times New Roman"/>
-          <w:color w:val="333333"/>
-          <w:sz w:val="21"/>
-          <w:szCs w:val="21"/>
-          <w:lang w:bidi="ar-SA"/>
-        </w:rPr>
-        <w:t>Lego2Nano</w:t>
-      </w:r>
-      <w:r>
-        <w:rPr>
-          <w:rFonts w:ascii="Helvetica Neue" w:hAnsi="Helvetica Neue" w:cs="Times New Roman"/>
-          <w:color w:val="333333"/>
-          <w:sz w:val="21"/>
-          <w:szCs w:val="21"/>
-          <w:lang w:bidi="ar-SA"/>
-        </w:rPr>
-        <w:t>产品开发，</w:t>
-      </w:r>
-      <w:r>
-        <w:rPr>
-          <w:rFonts w:ascii="Helvetica Neue" w:hAnsi="Helvetica Neue" w:cs="Times New Roman"/>
-          <w:color w:val="333333"/>
-          <w:sz w:val="21"/>
-          <w:szCs w:val="21"/>
-          <w:lang w:bidi="ar-SA"/>
-        </w:rPr>
-        <w:t xml:space="preserve"> </w:t>
-      </w:r>
-      <w:r>
-        <w:rPr>
-          <w:rFonts w:ascii="Helvetica Neue" w:hAnsi="Helvetica Neue" w:cs="Times New Roman"/>
-          <w:color w:val="333333"/>
-          <w:sz w:val="21"/>
-          <w:szCs w:val="21"/>
-          <w:lang w:bidi="ar-SA"/>
-        </w:rPr>
-        <w:t>本次活动的主题，仍将延续可持续发展的概念，把前几次活动的技术与运营经验，传承到本次的活动内容。从参与者来考虑，任务方（四天的工作坊参与者），有半数是钱学森班的同学，另外有一半的同学来自全校各个不同的院系。为了体现跨学科的学习内容，我们将选择一个抽象的主题，留给学生足够的自由发展的空间，因此，我们把这一次工作坊的主题，命名为：</w:t>
-      </w:r>
-    </w:p>
-    <w:p>
-      <w:pPr>
-        <w:spacing w:after="135" w:line="330" w:lineRule="atLeast"/>
-        <w:jc w:val="center"/>
-        <w:rPr>
-          <w:rFonts w:ascii="Helvetica Neue" w:hAnsi="Helvetica Neue" w:cs="Times New Roman"/>
-          <w:color w:val="333333"/>
-          <w:sz w:val="21"/>
-          <w:szCs w:val="21"/>
-          <w:lang w:bidi="ar-SA"/>
-        </w:rPr>
-      </w:pPr>
-      <w:r>
-        <w:rPr>
-          <w:rFonts w:ascii="Helvetica Neue" w:hAnsi="Helvetica Neue" w:cs="Times New Roman"/>
-          <w:color w:val="333333"/>
-          <w:sz w:val="21"/>
-          <w:szCs w:val="21"/>
-          <w:lang w:bidi="ar-SA"/>
-        </w:rPr>
-        <w:t>“</w:t>
-      </w:r>
-      <w:r>
-        <w:rPr>
-          <w:rFonts w:ascii="Helvetica Neue" w:hAnsi="Helvetica Neue" w:cs="Times New Roman"/>
-          <w:color w:val="333333"/>
-          <w:sz w:val="21"/>
-          <w:szCs w:val="21"/>
-          <w:lang w:bidi="ar-SA"/>
-        </w:rPr>
-        <w:t>大数据时代下：我的空间我做主</w:t>
-      </w:r>
-      <w:r>
-        <w:rPr>
-          <w:rFonts w:ascii="Helvetica Neue" w:hAnsi="Helvetica Neue" w:cs="Times New Roman"/>
-          <w:color w:val="333333"/>
-          <w:sz w:val="21"/>
-          <w:szCs w:val="21"/>
-          <w:lang w:bidi="ar-SA"/>
-        </w:rPr>
-        <w:t>”</w:t>
-      </w:r>
-    </w:p>
-    <w:p>
-      <w:pPr>
-        <w:spacing w:after="135" w:line="330" w:lineRule="atLeast"/>
-        <w:ind w:firstLineChars="200" w:firstLine="420"/>
-        <w:jc w:val="left"/>
-        <w:rPr>
-          <w:rFonts w:ascii="Helvetica Neue" w:hAnsi="Helvetica Neue" w:cs="Times New Roman" w:hint="eastAsia"/>
           <w:color w:val="333333"/>
           <w:sz w:val="21"/>
           <w:szCs w:val="21"/>
@@ -1633,7 +1636,7 @@
         </w:numPr>
         <w:spacing w:line="360" w:lineRule="auto"/>
         <w:rPr>
-          <w:rFonts w:ascii="SimHei" w:eastAsia="SimHei" w:hAnsi="SimHei" w:hint="eastAsia"/>
+          <w:rFonts w:ascii="SimHei" w:eastAsia="SimHei" w:hAnsi="SimHei"/>
           <w:b/>
           <w:color w:val="auto"/>
           <w:szCs w:val="32"/>
@@ -1658,7 +1661,7 @@
         </w:numPr>
         <w:spacing w:before="120" w:after="120" w:line="240" w:lineRule="auto"/>
         <w:rPr>
-          <w:rFonts w:asciiTheme="minorEastAsia" w:eastAsiaTheme="minorEastAsia" w:hAnsiTheme="minorEastAsia" w:hint="eastAsia"/>
+          <w:rFonts w:asciiTheme="minorEastAsia" w:eastAsiaTheme="minorEastAsia" w:hAnsiTheme="minorEastAsia"/>
           <w:sz w:val="21"/>
           <w:lang w:eastAsia="zh-CN"/>
         </w:rPr>
@@ -1753,7 +1756,7 @@
         <w:spacing w:before="120" w:after="120" w:line="240" w:lineRule="auto"/>
         <w:ind w:left="780"/>
         <w:rPr>
-          <w:rFonts w:asciiTheme="minorEastAsia" w:eastAsiaTheme="minorEastAsia" w:hAnsiTheme="minorEastAsia" w:hint="eastAsia"/>
+          <w:rFonts w:asciiTheme="minorEastAsia" w:eastAsiaTheme="minorEastAsia" w:hAnsiTheme="minorEastAsia"/>
           <w:sz w:val="21"/>
           <w:lang w:eastAsia="zh-CN"/>
         </w:rPr>
@@ -1766,7 +1769,6 @@
           <w:szCs w:val="21"/>
           <w:lang w:bidi="ar-SA"/>
         </w:rPr>
-        <w:lastRenderedPageBreak/>
         <w:t>任务方选定一个题目后，在分布式数据库中建立自己的项目，并将相关开发内容记录在数据库中。任务完成后通过数据库提交成果。此过程必须包括使用标准化的</w:t>
       </w:r>
       <w:r>
@@ -1872,6 +1874,7 @@
           <w:szCs w:val="21"/>
           <w:lang w:bidi="ar-SA"/>
         </w:rPr>
+        <w:lastRenderedPageBreak/>
         <w:t>产品原型开发：任务</w:t>
       </w:r>
       <w:r>
@@ -1977,7 +1980,27 @@
           <w:szCs w:val="21"/>
           <w:lang w:bidi="ar-SA"/>
         </w:rPr>
-        <w:t>年落成的全校共享的创客空间，并开发实体空间的沙盘模型。</w:t>
+        <w:t>年落成的全校共享的创客空间</w:t>
+      </w:r>
+      <w:r>
+        <w:rPr>
+          <w:rFonts w:ascii="宋体" w:eastAsia="宋体" w:hAnsi="宋体" w:cs="宋体" w:hint="eastAsia"/>
+          <w:color w:val="333333"/>
+          <w:sz w:val="21"/>
+          <w:szCs w:val="21"/>
+          <w:lang w:bidi="ar-SA"/>
+        </w:rPr>
+        <w:t>（基础工业训练中心的新楼）</w:t>
+      </w:r>
+      <w:r>
+        <w:rPr>
+          <w:rFonts w:ascii="宋体" w:eastAsia="宋体" w:hAnsi="宋体" w:cs="宋体" w:hint="eastAsia"/>
+          <w:color w:val="333333"/>
+          <w:sz w:val="21"/>
+          <w:szCs w:val="21"/>
+          <w:lang w:bidi="ar-SA"/>
+        </w:rPr>
+        <w:t>，并开发实体空间的沙盘模型。</w:t>
       </w:r>
     </w:p>
     <w:p>
@@ -1994,7 +2017,6 @@
           <w:lang w:eastAsia="zh-CN"/>
         </w:rPr>
       </w:pPr>
-      <w:proofErr w:type="gramStart"/>
       <w:r>
         <w:rPr>
           <w:rFonts w:ascii="宋体" w:eastAsia="宋体" w:hAnsi="宋体" w:cs="宋体" w:hint="eastAsia"/>
@@ -2013,18 +2035,7 @@
           <w:szCs w:val="21"/>
           <w:lang w:bidi="ar-SA"/>
         </w:rPr>
-        <w:t>(</w:t>
-      </w:r>
-      <w:proofErr w:type="gramEnd"/>
-      <w:r>
-        <w:rPr>
-          <w:rFonts w:ascii="宋体" w:eastAsia="宋体" w:hAnsi="宋体" w:cs="宋体"/>
-          <w:color w:val="333333"/>
-          <w:sz w:val="21"/>
-          <w:szCs w:val="21"/>
-          <w:lang w:bidi="ar-SA"/>
-        </w:rPr>
-        <w:t>75%)</w:t>
+        <w:t>(75%)</w:t>
       </w:r>
       <w:r>
         <w:rPr>
@@ -2046,7 +2057,7 @@
         </w:numPr>
         <w:spacing w:line="360" w:lineRule="auto"/>
         <w:rPr>
-          <w:rFonts w:ascii="SimHei" w:eastAsia="SimHei" w:hAnsi="SimHei" w:hint="eastAsia"/>
+          <w:rFonts w:ascii="SimHei" w:eastAsia="SimHei" w:hAnsi="SimHei"/>
           <w:b/>
           <w:color w:val="auto"/>
           <w:szCs w:val="32"/>
@@ -2122,7 +2133,7 @@
         <w:spacing w:before="120" w:after="120" w:line="240" w:lineRule="auto"/>
         <w:ind w:left="1260"/>
         <w:rPr>
-          <w:rFonts w:ascii="宋体" w:eastAsia="宋体" w:hAnsi="宋体" w:cs="宋体" w:hint="eastAsia"/>
+          <w:rFonts w:ascii="宋体" w:eastAsia="宋体" w:hAnsi="宋体" w:cs="宋体"/>
           <w:color w:val="333333"/>
           <w:sz w:val="21"/>
           <w:szCs w:val="21"/>
@@ -2278,7 +2289,6 @@
           <w:lang w:bidi="ar-SA"/>
         </w:rPr>
       </w:pPr>
-      <w:proofErr w:type="gramStart"/>
       <w:r>
         <w:rPr>
           <w:rFonts w:ascii="宋体" w:eastAsia="宋体" w:hAnsi="宋体" w:cs="宋体"/>
@@ -2287,18 +2297,7 @@
           <w:szCs w:val="21"/>
           <w:lang w:bidi="ar-SA"/>
         </w:rPr>
-        <w:t>模拟风险投资人(</w:t>
-      </w:r>
-      <w:proofErr w:type="gramEnd"/>
-      <w:r>
-        <w:rPr>
-          <w:rFonts w:ascii="宋体" w:eastAsia="宋体" w:hAnsi="宋体" w:cs="宋体"/>
-          <w:color w:val="333333"/>
-          <w:sz w:val="21"/>
-          <w:szCs w:val="21"/>
-          <w:lang w:bidi="ar-SA"/>
-        </w:rPr>
-        <w:t>团队</w:t>
+        <w:t>模拟风险投资人(团队</w:t>
       </w:r>
       <w:r>
         <w:rPr>
@@ -2422,7 +2421,7 @@
         </w:numPr>
         <w:spacing w:before="120" w:after="120" w:line="240" w:lineRule="auto"/>
         <w:rPr>
-          <w:rFonts w:ascii="宋体" w:eastAsia="宋体" w:hAnsi="宋体" w:cs="宋体" w:hint="eastAsia"/>
+          <w:rFonts w:ascii="宋体" w:eastAsia="宋体" w:hAnsi="宋体" w:cs="宋体"/>
           <w:color w:val="333333"/>
           <w:sz w:val="21"/>
           <w:szCs w:val="21"/>
@@ -2449,7 +2448,7 @@
         </w:numPr>
         <w:spacing w:before="120" w:after="120" w:line="240" w:lineRule="auto"/>
         <w:rPr>
-          <w:rFonts w:ascii="宋体" w:eastAsia="宋体" w:hAnsi="宋体" w:cs="宋体" w:hint="eastAsia"/>
+          <w:rFonts w:ascii="宋体" w:eastAsia="宋体" w:hAnsi="宋体" w:cs="宋体"/>
           <w:color w:val="333333"/>
           <w:sz w:val="21"/>
           <w:szCs w:val="21"/>
@@ -2490,36 +2489,8 @@
         </w:rPr>
         <w:t>参与者为任意的学生群体，理想的参与者</w:t>
       </w:r>
-      <w:r>
-        <w:rPr>
-          <w:rFonts w:ascii="宋体" w:eastAsia="宋体" w:hAnsi="宋体" w:cs="宋体" w:hint="eastAsia"/>
-          <w:color w:val="333333"/>
-          <w:sz w:val="21"/>
-          <w:szCs w:val="21"/>
-          <w:lang w:eastAsia="zh-CN" w:bidi="ar-SA"/>
-        </w:rPr>
-        <w:t>（</w:t>
-      </w:r>
-      <w:r>
-        <w:rPr>
-          <w:rFonts w:ascii="Helvetica Neue" w:hAnsi="Helvetica Neue" w:cs="Times New Roman"/>
-          <w:color w:val="333333"/>
-          <w:sz w:val="21"/>
-          <w:szCs w:val="21"/>
-          <w:lang w:bidi="ar-SA"/>
-        </w:rPr>
-        <w:t>非必需</w:t>
-      </w:r>
-      <w:r>
-        <w:rPr>
-          <w:rFonts w:ascii="宋体" w:eastAsia="宋体" w:hAnsi="宋体" w:cs="宋体" w:hint="eastAsia"/>
-          <w:color w:val="333333"/>
-          <w:sz w:val="21"/>
-          <w:szCs w:val="21"/>
-          <w:lang w:eastAsia="zh-CN" w:bidi="ar-SA"/>
-        </w:rPr>
-        <w:t>）</w:t>
-      </w:r>
+      <w:bookmarkStart w:id="0" w:name="_GoBack"/>
+      <w:bookmarkEnd w:id="0"/>
       <w:r>
         <w:rPr>
           <w:rFonts w:ascii="Helvetica Neue" w:hAnsi="Helvetica Neue" w:cs="Times New Roman"/>
@@ -2553,7 +2524,6 @@
           <w:color w:val="auto"/>
           <w:szCs w:val="32"/>
         </w:rPr>
-        <w:lastRenderedPageBreak/>
         <w:t>校内参与</w:t>
       </w:r>
     </w:p>
@@ -2698,7 +2668,7 @@
           <w:szCs w:val="21"/>
           <w:lang w:bidi="ar-SA"/>
         </w:rPr>
-        <w:t>已参加规划本项目的</w:t>
+        <w:t>已参加规划本项</w:t>
       </w:r>
       <w:r>
         <w:rPr>
@@ -2708,6 +2678,17 @@
           <w:szCs w:val="21"/>
           <w:lang w:bidi="ar-SA"/>
         </w:rPr>
+        <w:lastRenderedPageBreak/>
+        <w:t>目的</w:t>
+      </w:r>
+      <w:r>
+        <w:rPr>
+          <w:rFonts w:ascii="Helvetica Neue" w:hAnsi="Helvetica Neue" w:cs="Times New Roman" w:hint="eastAsia"/>
+          <w:color w:val="333333"/>
+          <w:sz w:val="21"/>
+          <w:szCs w:val="21"/>
+          <w:lang w:bidi="ar-SA"/>
+        </w:rPr>
         <w:t>师生</w:t>
       </w:r>
       <w:r>
@@ -2830,7 +2811,6 @@
         </w:rPr>
         <w:t>。</w:t>
       </w:r>
-      <w:proofErr w:type="gramStart"/>
       <w:r>
         <w:rPr>
           <w:rFonts w:ascii="Helvetica Neue" w:hAnsi="Helvetica Neue" w:cs="Times New Roman" w:hint="eastAsia"/>
@@ -2911,7 +2891,6 @@
         </w:rPr>
         <w:t>(</w:t>
       </w:r>
-      <w:proofErr w:type="gramEnd"/>
       <w:r>
         <w:rPr>
           <w:rFonts w:ascii="Helvetica Neue" w:hAnsi="Helvetica Neue" w:cs="Times New Roman" w:hint="eastAsia"/>
@@ -3696,7 +3675,7 @@
               <w:pStyle w:val="Body"/>
               <w:spacing w:before="120" w:after="120" w:line="360" w:lineRule="auto"/>
               <w:rPr>
-                <w:rFonts w:asciiTheme="minorEastAsia" w:eastAsiaTheme="minorEastAsia" w:hAnsiTheme="minorEastAsia" w:hint="eastAsia"/>
+                <w:rFonts w:asciiTheme="minorEastAsia" w:eastAsiaTheme="minorEastAsia" w:hAnsiTheme="minorEastAsia"/>
                 <w:color w:val="auto"/>
                 <w:sz w:val="21"/>
                 <w:lang w:eastAsia="zh-CN"/>
@@ -3947,7 +3926,7 @@
               <w:pStyle w:val="Body"/>
               <w:spacing w:before="120" w:after="120" w:line="360" w:lineRule="auto"/>
               <w:rPr>
-                <w:rFonts w:asciiTheme="minorEastAsia" w:eastAsiaTheme="minorEastAsia" w:hAnsiTheme="minorEastAsia" w:hint="eastAsia"/>
+                <w:rFonts w:asciiTheme="minorEastAsia" w:eastAsiaTheme="minorEastAsia" w:hAnsiTheme="minorEastAsia"/>
                 <w:color w:val="auto"/>
                 <w:sz w:val="21"/>
                 <w:lang w:eastAsia="zh-CN"/>
@@ -3983,8 +3962,6 @@
               </w:rPr>
               <w:t>终轮展示与媒体发布</w:t>
             </w:r>
-            <w:bookmarkStart w:id="0" w:name="_GoBack"/>
-            <w:bookmarkEnd w:id="0"/>
           </w:p>
         </w:tc>
         <w:tc>
@@ -4153,6 +4130,7 @@
           <w:sz w:val="21"/>
           <w:lang w:eastAsia="zh-CN"/>
         </w:rPr>
+        <w:lastRenderedPageBreak/>
         <w:t>2014</w:t>
       </w:r>
       <w:r>
@@ -4443,7 +4421,7 @@
       <w:rPr>
         <w:noProof/>
       </w:rPr>
-      <w:t>6</w:t>
+      <w:t>4</w:t>
     </w:r>
     <w:r>
       <w:rPr>
@@ -12718,7 +12696,7 @@
 </file>
 
 <file path=customXml/itemProps1.xml><?xml version="1.0" encoding="utf-8"?>
-<ds:datastoreItem xmlns:ds="http://schemas.openxmlformats.org/officeDocument/2006/customXml" ds:itemID="{F3ACCF7C-C5A7-A349-B5A8-2997B67B926D}">
+<ds:datastoreItem xmlns:ds="http://schemas.openxmlformats.org/officeDocument/2006/customXml" ds:itemID="{96F7D259-6009-234A-A414-F9BB75D4E557}">
   <ds:schemaRefs>
     <ds:schemaRef ds:uri="http://schemas.openxmlformats.org/officeDocument/2006/bibliography"/>
   </ds:schemaRefs>

</xml_diff>

<commit_message>
removed Woody from the XLP intro document.
</commit_message>
<xml_diff>
--- a/课程方案/XLP_Jan_2014_Intro.docx
+++ b/课程方案/XLP_Jan_2014_Intro.docx
@@ -70,35 +70,10 @@
           <w:szCs w:val="21"/>
           <w:lang w:eastAsia="zh-CN"/>
         </w:rPr>
-        <w:t>编辑：</w:t>
-      </w:r>
-      <w:r>
-        <w:rPr>
-          <w:rFonts w:asciiTheme="majorEastAsia" w:eastAsiaTheme="majorEastAsia" w:hAnsiTheme="majorEastAsia" w:hint="eastAsia"/>
-          <w:sz w:val="21"/>
-          <w:szCs w:val="21"/>
-          <w:lang w:eastAsia="zh-CN"/>
-        </w:rPr>
         <w:t>顾学雍</w:t>
       </w:r>
-      <w:r>
-        <w:rPr>
-          <w:rFonts w:asciiTheme="majorEastAsia" w:eastAsiaTheme="majorEastAsia" w:hAnsiTheme="majorEastAsia" w:hint="eastAsia"/>
-          <w:sz w:val="21"/>
-          <w:szCs w:val="21"/>
-          <w:lang w:eastAsia="zh-CN"/>
-        </w:rPr>
-        <w:t>、王德宇</w:t>
-      </w:r>
-      <w:r>
-        <w:rPr>
-          <w:rFonts w:asciiTheme="majorEastAsia" w:eastAsiaTheme="majorEastAsia" w:hAnsiTheme="majorEastAsia" w:hint="eastAsia"/>
-          <w:sz w:val="21"/>
-          <w:szCs w:val="21"/>
-          <w:lang w:eastAsia="zh-CN"/>
-        </w:rPr>
-        <w:t>，T</w:t>
-      </w:r>
+      <w:bookmarkStart w:id="0" w:name="_GoBack"/>
+      <w:bookmarkEnd w:id="0"/>
       <w:r>
         <w:rPr>
           <w:rFonts w:asciiTheme="majorEastAsia" w:eastAsiaTheme="majorEastAsia" w:hAnsiTheme="majorEastAsia"/>
@@ -106,16 +81,7 @@
           <w:szCs w:val="21"/>
           <w:lang w:eastAsia="zh-CN"/>
         </w:rPr>
-        <w:t>oyhouse</w:t>
-      </w:r>
-      <w:r>
-        <w:rPr>
-          <w:rFonts w:asciiTheme="majorEastAsia" w:eastAsiaTheme="majorEastAsia" w:hAnsiTheme="majorEastAsia" w:hint="eastAsia"/>
-          <w:sz w:val="21"/>
-          <w:szCs w:val="21"/>
-          <w:lang w:eastAsia="zh-CN"/>
-        </w:rPr>
-        <w:t>办公室</w:t>
+        <w:t xml:space="preserve"> </w:t>
       </w:r>
     </w:p>
     <w:p>
@@ -233,7 +199,7 @@
           <w:noProof/>
           <w:sz w:val="21"/>
         </w:rPr>
-        <w:t>2013-12-30</w:t>
+        <w:t>2013-12-31</w:t>
       </w:r>
       <w:r>
         <w:rPr>
@@ -2072,7 +2038,7 @@
         </w:numPr>
         <w:spacing w:before="120" w:after="120" w:line="240" w:lineRule="auto"/>
         <w:rPr>
-          <w:rFonts w:asciiTheme="minorEastAsia" w:eastAsiaTheme="minorEastAsia" w:hAnsiTheme="minorEastAsia" w:hint="eastAsia"/>
+          <w:rFonts w:asciiTheme="minorEastAsia" w:eastAsiaTheme="minorEastAsia" w:hAnsiTheme="minorEastAsia"/>
           <w:sz w:val="21"/>
           <w:lang w:eastAsia="zh-CN"/>
         </w:rPr>
@@ -2116,17 +2082,7 @@
           <w:sz w:val="21"/>
           <w:lang w:eastAsia="zh-CN"/>
         </w:rPr>
-        <w:t>交易合同</w:t>
-      </w:r>
-      <w:bookmarkStart w:id="0" w:name="_GoBack"/>
-      <w:bookmarkEnd w:id="0"/>
-      <w:r>
-        <w:rPr>
-          <w:rFonts w:asciiTheme="minorEastAsia" w:eastAsiaTheme="minorEastAsia" w:hAnsiTheme="minorEastAsia" w:hint="eastAsia"/>
-          <w:sz w:val="21"/>
-          <w:lang w:eastAsia="zh-CN"/>
-        </w:rPr>
-        <w:t>等数字文件。</w:t>
+        <w:t>交易合同等数字文件。</w:t>
       </w:r>
     </w:p>
     <w:p>
@@ -4808,7 +4764,7 @@
       <w:rPr>
         <w:noProof/>
       </w:rPr>
-      <w:t>4</w:t>
+      <w:t>1</w:t>
     </w:r>
     <w:r>
       <w:rPr>
@@ -13082,7 +13038,7 @@
 </file>
 
 <file path=customXml/itemProps1.xml><?xml version="1.0" encoding="utf-8"?>
-<ds:datastoreItem xmlns:ds="http://schemas.openxmlformats.org/officeDocument/2006/customXml" ds:itemID="{02BFC9AA-CDFE-8F4C-9085-4B9717E2CE94}">
+<ds:datastoreItem xmlns:ds="http://schemas.openxmlformats.org/officeDocument/2006/customXml" ds:itemID="{C2C94666-FC0D-754F-AD58-84B0DE2AF9AD}">
   <ds:schemaRefs>
     <ds:schemaRef ds:uri="http://schemas.openxmlformats.org/officeDocument/2006/bibliography"/>
   </ds:schemaRefs>

</xml_diff>